<commit_message>
Beta 1.068 | Markup rework beginning
</commit_message>
<xml_diff>
--- a/Wisdom/TestResources/Templates/BaseTemplate.docx
+++ b/Wisdom/TestResources/Templates/BaseTemplate.docx
@@ -4705,8 +4705,6 @@
                 <w:iCs/>
               </w:rPr>
             </w:pPr>
-            <w:bookmarkStart w:id="0" w:name="_GoBack"/>
-            <w:bookmarkEnd w:id="0"/>
             <w:r>
               <w:rPr>
                 <w:i/>
@@ -5517,27 +5515,6 @@
     </w:p>
     <w:p>
       <w:pPr>
-        <w:ind w:firstLine="709"/>
-        <w:jc w:val="both"/>
-      </w:pPr>
-      <w:r>
-        <w:t>Методические рекомендации устанавливают порядок и методику изучения теоретического и практического материала дисциплины</w:t>
-      </w:r>
-      <w:r>
-        <w:t xml:space="preserve">. </w:t>
-      </w:r>
-      <w:r>
-        <w:t xml:space="preserve">Методические рекомендации составляются по каждому виду учебной работы. </w:t>
-      </w:r>
-    </w:p>
-    <w:p>
-      <w:pPr>
-        <w:ind w:firstLine="709"/>
-        <w:jc w:val="both"/>
-      </w:pPr>
-    </w:p>
-    <w:p>
-      <w:pPr>
         <w:pStyle w:val="1"/>
         <w:tabs>
           <w:tab w:val="left" w:pos="916"/>
@@ -5565,8 +5542,15 @@
       <w:r>
         <w:rPr>
           <w:b/>
-        </w:rPr>
-        <w:t>Методические рекомендации по практической подготовке студентов</w:t>
+          <w:caps/>
+        </w:rPr>
+        <w:t>2.3 М</w:t>
+      </w:r>
+      <w:r>
+        <w:rPr>
+          <w:b/>
+        </w:rPr>
+        <w:t>етодические рекомендации по организации изучения дисциплины</w:t>
       </w:r>
       <w:r>
         <w:rPr>
@@ -5580,39 +5564,36 @@
         <w:ind w:firstLine="709"/>
         <w:jc w:val="both"/>
       </w:pPr>
-      <w:r>
-        <w:t>Практическая подготовка по дисциплине</w:t>
-      </w:r>
-      <w:r>
-        <w:t xml:space="preserve"> организуется путем проведения </w:t>
+    </w:p>
+    <w:p>
+      <w:pPr>
+        <w:ind w:firstLine="709"/>
+        <w:jc w:val="both"/>
+      </w:pPr>
+      <w:r>
+        <w:t xml:space="preserve">В целях реализации </w:t>
+      </w:r>
+      <w:proofErr w:type="spellStart"/>
+      <w:r>
+        <w:t>компетентностного</w:t>
+      </w:r>
+      <w:proofErr w:type="spellEnd"/>
+      <w:r>
+        <w:t xml:space="preserve"> подхода при преподавании учебной дисциплины «</w:t>
       </w:r>
       <w:r>
         <w:rPr>
           <w:u w:val="single"/>
         </w:rPr>
-        <w:t>#</w:t>
-      </w:r>
-      <w:r>
-        <w:rPr>
-          <w:u w:val="single"/>
-          <w:lang w:val="en-US"/>
-        </w:rPr>
-        <w:t>META</w:t>
-      </w:r>
-      <w:r>
-        <w:rPr>
-          <w:u w:val="single"/>
-        </w:rPr>
-        <w:t>-1</w:t>
-      </w:r>
-      <w:r>
-        <w:rPr>
-          <w:i/>
-        </w:rPr>
-        <w:t>,</w:t>
-      </w:r>
-      <w:r>
-        <w:t xml:space="preserve"> предусматривающих участие обучающихся в выполнении отдельных элементов работ, связанных с будущей профессиональной деятельностью.</w:t>
+        <w:t>#DISCIPLINE</w:t>
+      </w:r>
+      <w:r>
+        <w:t>» используются современные образовательные технологии: информационные технологии (компьютерные презентации), технологии развивающего обучения, технологии проб</w:t>
+      </w:r>
+      <w:bookmarkStart w:id="0" w:name="_GoBack"/>
+      <w:bookmarkEnd w:id="0"/>
+      <w:r>
+        <w:t>лемного обучения (проблемное изложение, эвристическая беседа, исследовательский метод. В сочетании с самостоятельной работой обучающихся для формирования и развития общих компетенций применяются активные и интерактивные формы проведения занятий (групповая консультация, разбор конкретных ситуаций, групповая дискуссия).</w:t>
       </w:r>
     </w:p>
     <w:p>
@@ -5620,32 +5601,14 @@
         <w:ind w:firstLine="709"/>
         <w:jc w:val="both"/>
       </w:pPr>
-      <w:r>
-        <w:t xml:space="preserve">Практическая подготовка при проведении практики организуется путем непосредственного выполнения обучающимися определенных видов работ, связанных с будущей профессиональной деятельностью. </w:t>
-      </w:r>
     </w:p>
     <w:p>
       <w:pPr>
         <w:ind w:firstLine="709"/>
         <w:jc w:val="both"/>
-        <w:rPr>
-          <w:i/>
-        </w:rPr>
-      </w:pPr>
-      <w:r>
-        <w:t>Практическая подготовка при реализации ПМ организована</w:t>
-      </w:r>
-      <w:r>
-        <w:rPr>
-          <w:i/>
-        </w:rPr>
-        <w:t>:</w:t>
-      </w:r>
-      <w:r>
-        <w:rPr>
-          <w:i/>
-        </w:rPr>
-        <w:t xml:space="preserve"> </w:t>
+      </w:pPr>
+      <w:r>
+        <w:t>Для проведения текущего контроля знаний и умений используется просмотр и оценка практических работ, выполненных обучающимися на занятиях в аудитории и выполненных самостоятельно во внеаудиторное время. Для проведения промежуточной аттестации используется устные, письменные или комбинированные способы оценки уровня достижения результатов освоения учебной дисциплины.</w:t>
       </w:r>
     </w:p>
     <w:p>
@@ -5653,26 +5616,6 @@
         <w:ind w:firstLine="709"/>
         <w:jc w:val="both"/>
       </w:pPr>
-      <w:r>
-        <w:t xml:space="preserve">1) непосредственно в </w:t>
-      </w:r>
-      <w:r>
-        <w:rPr>
-          <w:u w:val="single"/>
-        </w:rPr>
-        <w:t>политехническом</w:t>
-      </w:r>
-      <w:r>
-        <w:t xml:space="preserve"> колледже </w:t>
-      </w:r>
-      <w:proofErr w:type="spellStart"/>
-      <w:r>
-        <w:t>НовГУ</w:t>
-      </w:r>
-      <w:proofErr w:type="spellEnd"/>
-      <w:r>
-        <w:t>, в том числе в структурном подразделении ______________, предназначенном для проведения практической подготовки;</w:t>
-      </w:r>
     </w:p>
     <w:p>
       <w:pPr>
@@ -5680,37 +5623,12 @@
         <w:jc w:val="both"/>
       </w:pPr>
       <w:r>
-        <w:t>2) в организации/</w:t>
-      </w:r>
-      <w:proofErr w:type="spellStart"/>
-      <w:r>
-        <w:t>ях</w:t>
-      </w:r>
-      <w:proofErr w:type="spellEnd"/>
-      <w:r>
-        <w:rPr>
-          <w:i/>
-        </w:rPr>
-        <w:t xml:space="preserve">, </w:t>
-      </w:r>
-      <w:r>
-        <w:t xml:space="preserve">осуществляющей деятельность по профилю ОП, в том числе ее структурном подразделении </w:t>
-      </w:r>
-      <w:r>
-        <w:rPr>
-          <w:i/>
-        </w:rPr>
-        <w:t>(указать, если такое есть)</w:t>
-      </w:r>
-      <w:r>
-        <w:t>, предназначенном для проведения практической подготовки, на основании заключенных договоров.</w:t>
-      </w:r>
-    </w:p>
-    <w:p>
-      <w:pPr>
-        <w:ind w:firstLine="709"/>
-        <w:jc w:val="both"/>
-      </w:pPr>
+        <w:t xml:space="preserve">Основное содержание теоретической части излагается на лекционных занятиях, которые выполняют пять основных функций: информационную (сообщение новых знаний), развивающую (развитие познавательных процессов, памяти, мышления), воспитывающую (воспитание профессиональных и личностных качеств, формирование взглядов, убеждений, мировоззрения), стимулирующую (развитие познавательных и </w:t>
+      </w:r>
+      <w:r>
+        <w:lastRenderedPageBreak/>
+        <w:t>профессиональных интересов), координирующую (координация с другими видами занятий). Важной частью учебной дисциплины являются практические занятия и самостоятельная работа, рекомендации по проведению которых представлены в соответствующих методических рекомендациях, являющихся составной частью учебно-методической комплекса. Также закрепить теоретический материал, выработать навыки самостоятельной аналитической и практической работы и сформировать более глубокую систему знаний помогает знакомство с основной и дополнительной литературой по данной дисциплине.</w:t>
+      </w:r>
     </w:p>
     <w:p>
       <w:pPr>
@@ -7338,6 +7256,7 @@
         <w:jc w:val="both"/>
       </w:pPr>
       <w:r>
+        <w:lastRenderedPageBreak/>
         <w:t>Таблица 4 –</w:t>
       </w:r>
       <w:r>
@@ -7611,15 +7530,7 @@
           <w:bCs/>
           <w:i/>
         </w:rPr>
-        <w:t xml:space="preserve">Компетенции должны быть соотнесены со знаниями и умениями. Для этого необходимо проанализировать, освоение каких компетенций базируется на знаниях и умениях этой дисциплины. Для контроля и оценки результатов </w:t>
-      </w:r>
-      <w:r>
-        <w:rPr>
-          <w:bCs/>
-          <w:i/>
-        </w:rPr>
-        <w:lastRenderedPageBreak/>
-        <w:t>обучения преподаватель выбирает формы и методы с учетом формируемых компетенций и специфики обучения по программе дисциплины.</w:t>
+        <w:t>Компетенции должны быть соотнесены со знаниями и умениями. Для этого необходимо проанализировать, освоение каких компетенций базируется на знаниях и умениях этой дисциплины. Для контроля и оценки результатов обучения преподаватель выбирает формы и методы с учетом формируемых компетенций и специфики обучения по программе дисциплины.</w:t>
       </w:r>
     </w:p>
     <w:p>
@@ -8297,6 +8208,7 @@
               <w:rPr>
                 <w:bCs/>
               </w:rPr>
+              <w:lastRenderedPageBreak/>
               <w:t>Логичность и последовательность в изложении информации</w:t>
             </w:r>
           </w:p>
@@ -10715,7 +10627,7 @@
 </file>
 
 <file path=customXml/itemProps1.xml><?xml version="1.0" encoding="utf-8"?>
-<ds:datastoreItem xmlns:ds="http://schemas.openxmlformats.org/officeDocument/2006/customXml" ds:itemID="{87DA28BA-262A-4479-89F0-AD16458A008B}">
+<ds:datastoreItem xmlns:ds="http://schemas.openxmlformats.org/officeDocument/2006/customXml" ds:itemID="{1CC3C9CC-B013-4344-8417-688901442EEC}">
   <ds:schemaRefs>
     <ds:schemaRef ds:uri="http://schemas.openxmlformats.org/officeDocument/2006/bibliography"/>
   </ds:schemaRefs>

</xml_diff>

<commit_message>
Beta 1.07 | Markup code re-structured
</commit_message>
<xml_diff>
--- a/Wisdom/TestResources/Templates/BaseTemplate.docx
+++ b/Wisdom/TestResources/Templates/BaseTemplate.docx
@@ -133,18 +133,8 @@
         <w:jc w:val="both"/>
       </w:pPr>
       <w:r>
-        <w:t>_____________</w:t>
-      </w:r>
-      <w:proofErr w:type="gramStart"/>
-      <w:r>
-        <w:t xml:space="preserve">_  </w:t>
-      </w:r>
-      <w:proofErr w:type="spellStart"/>
-      <w:r>
-        <w:t>В.А.Шульцев</w:t>
-      </w:r>
-      <w:proofErr w:type="spellEnd"/>
-      <w:proofErr w:type="gramEnd"/>
+        <w:t>______________  В.А.Шульцев</w:t>
+      </w:r>
     </w:p>
     <w:p>
       <w:pPr>
@@ -155,15 +145,7 @@
         <w:t xml:space="preserve"> </w:t>
       </w:r>
       <w:r>
-        <w:t xml:space="preserve"> (</w:t>
-      </w:r>
-      <w:proofErr w:type="gramStart"/>
-      <w:r>
-        <w:t xml:space="preserve">подпись)   </w:t>
-      </w:r>
-      <w:proofErr w:type="gramEnd"/>
-      <w:r>
-        <w:t xml:space="preserve">                 (Ф.И.О.)</w:t>
+        <w:t xml:space="preserve"> (подпись)                    (Ф.И.О.)</w:t>
       </w:r>
     </w:p>
     <w:p>
@@ -750,21 +732,11 @@
               <w:t>___________</w:t>
             </w:r>
             <w:r>
-              <w:t>__</w:t>
-            </w:r>
-            <w:proofErr w:type="gramStart"/>
-            <w:r>
-              <w:t xml:space="preserve">_ </w:t>
-            </w:r>
-            <w:r>
-              <w:t xml:space="preserve"> </w:t>
-            </w:r>
-            <w:proofErr w:type="spellStart"/>
-            <w:r>
-              <w:t>М.В.Никифорова</w:t>
-            </w:r>
-            <w:proofErr w:type="spellEnd"/>
-            <w:proofErr w:type="gramEnd"/>
+              <w:t xml:space="preserve">___ </w:t>
+            </w:r>
+            <w:r>
+              <w:t xml:space="preserve"> М.В.Никифорова</w:t>
+            </w:r>
           </w:p>
           <w:p>
             <w:pPr>
@@ -802,23 +774,7 @@
                 <w:sz w:val="16"/>
                 <w:szCs w:val="16"/>
               </w:rPr>
-              <w:t xml:space="preserve">                   (</w:t>
-            </w:r>
-            <w:proofErr w:type="gramStart"/>
-            <w:r>
-              <w:rPr>
-                <w:sz w:val="16"/>
-                <w:szCs w:val="16"/>
-              </w:rPr>
-              <w:t xml:space="preserve">подпись)   </w:t>
-            </w:r>
-            <w:proofErr w:type="gramEnd"/>
-            <w:r>
-              <w:rPr>
-                <w:sz w:val="16"/>
-                <w:szCs w:val="16"/>
-              </w:rPr>
-              <w:t xml:space="preserve">                 (Ф.И.О.)</w:t>
+              <w:t xml:space="preserve">                   (подпись)                    (Ф.И.О.)</w:t>
             </w:r>
           </w:p>
           <w:p>
@@ -956,23 +912,7 @@
                 <w:sz w:val="16"/>
                 <w:szCs w:val="16"/>
               </w:rPr>
-              <w:t xml:space="preserve">                   (</w:t>
-            </w:r>
-            <w:proofErr w:type="gramStart"/>
-            <w:r>
-              <w:rPr>
-                <w:sz w:val="16"/>
-                <w:szCs w:val="16"/>
-              </w:rPr>
-              <w:t xml:space="preserve">подпись)   </w:t>
-            </w:r>
-            <w:proofErr w:type="gramEnd"/>
-            <w:r>
-              <w:rPr>
-                <w:sz w:val="16"/>
-                <w:szCs w:val="16"/>
-              </w:rPr>
-              <w:t xml:space="preserve">                 (Ф.И.О.)</w:t>
+              <w:t xml:space="preserve">                   (подпись)                    (Ф.И.О.)</w:t>
             </w:r>
           </w:p>
           <w:p>
@@ -983,15 +923,7 @@
               <w:t xml:space="preserve"> </w:t>
             </w:r>
             <w:r>
-              <w:t>«__</w:t>
-            </w:r>
-            <w:proofErr w:type="gramStart"/>
-            <w:r>
-              <w:t>_»_</w:t>
-            </w:r>
-            <w:proofErr w:type="gramEnd"/>
-            <w:r>
-              <w:t>______________ 20</w:t>
+              <w:t>«___»_______________ 20</w:t>
             </w:r>
             <w:r>
               <w:t>__</w:t>
@@ -1052,18 +984,10 @@
               <w:t>___________</w:t>
             </w:r>
             <w:r>
-              <w:t>__</w:t>
-            </w:r>
-            <w:proofErr w:type="gramStart"/>
-            <w:r>
-              <w:t xml:space="preserve">_ </w:t>
-            </w:r>
-            <w:r>
-              <w:t xml:space="preserve"> Л.</w:t>
-            </w:r>
-            <w:proofErr w:type="gramEnd"/>
-            <w:r>
-              <w:t xml:space="preserve"> Н. Иванова</w:t>
+              <w:t xml:space="preserve">___ </w:t>
+            </w:r>
+            <w:r>
+              <w:t xml:space="preserve"> Л. Н. Иванова</w:t>
             </w:r>
           </w:p>
           <w:p>
@@ -1102,23 +1026,7 @@
                 <w:sz w:val="16"/>
                 <w:szCs w:val="16"/>
               </w:rPr>
-              <w:t xml:space="preserve">                   (</w:t>
-            </w:r>
-            <w:proofErr w:type="gramStart"/>
-            <w:r>
-              <w:rPr>
-                <w:sz w:val="16"/>
-                <w:szCs w:val="16"/>
-              </w:rPr>
-              <w:t xml:space="preserve">подпись)   </w:t>
-            </w:r>
-            <w:proofErr w:type="gramEnd"/>
-            <w:r>
-              <w:rPr>
-                <w:sz w:val="16"/>
-                <w:szCs w:val="16"/>
-              </w:rPr>
-              <w:t xml:space="preserve">                 (Ф.И.О.)</w:t>
+              <w:t xml:space="preserve">                   (подпись)                    (Ф.И.О.)</w:t>
             </w:r>
           </w:p>
           <w:p>
@@ -1555,23 +1463,7 @@
                 <w:sz w:val="16"/>
                 <w:szCs w:val="16"/>
               </w:rPr>
-              <w:t xml:space="preserve">                   (</w:t>
-            </w:r>
-            <w:proofErr w:type="gramStart"/>
-            <w:r>
-              <w:rPr>
-                <w:sz w:val="16"/>
-                <w:szCs w:val="16"/>
-              </w:rPr>
-              <w:t xml:space="preserve">подпись)   </w:t>
-            </w:r>
-            <w:proofErr w:type="gramEnd"/>
-            <w:r>
-              <w:rPr>
-                <w:sz w:val="16"/>
-                <w:szCs w:val="16"/>
-              </w:rPr>
-              <w:t xml:space="preserve">                          (Ф.И.О.)</w:t>
+              <w:t xml:space="preserve">                   (подпись)                             (Ф.И.О.)</w:t>
             </w:r>
           </w:p>
           <w:p/>
@@ -5345,23 +5237,7 @@
           <w:color w:val="000000"/>
           <w:lang w:val="ru"/>
         </w:rPr>
-        <w:t xml:space="preserve">1 – </w:t>
-      </w:r>
-      <w:proofErr w:type="gramStart"/>
-      <w:r>
-        <w:rPr>
-          <w:color w:val="000000"/>
-          <w:lang w:val="ru"/>
-        </w:rPr>
-        <w:t>ознакомительный(</w:t>
-      </w:r>
-      <w:proofErr w:type="gramEnd"/>
-      <w:r>
-        <w:rPr>
-          <w:color w:val="000000"/>
-          <w:lang w:val="ru"/>
-        </w:rPr>
-        <w:t>узнавание ранее изученных объектов, свойств)</w:t>
+        <w:t>1 – ознакомительный(узнавание ранее изученных объектов, свойств)</w:t>
       </w:r>
     </w:p>
     <w:p>
@@ -5381,23 +5257,7 @@
           <w:color w:val="000000"/>
           <w:lang w:val="ru"/>
         </w:rPr>
-        <w:t xml:space="preserve">2 – </w:t>
-      </w:r>
-      <w:proofErr w:type="gramStart"/>
-      <w:r>
-        <w:rPr>
-          <w:color w:val="000000"/>
-          <w:lang w:val="ru"/>
-        </w:rPr>
-        <w:t>репродуктивный(</w:t>
-      </w:r>
-      <w:proofErr w:type="gramEnd"/>
-      <w:r>
-        <w:rPr>
-          <w:color w:val="000000"/>
-          <w:lang w:val="ru"/>
-        </w:rPr>
-        <w:t>выполнение деятельности по образцу, инструкции или под руководством)</w:t>
+        <w:t>2 – репродуктивный(выполнение деятельности по образцу, инструкции или под руководством)</w:t>
       </w:r>
     </w:p>
     <w:p>
@@ -5417,23 +5277,7 @@
           <w:color w:val="000000"/>
           <w:lang w:val="ru"/>
         </w:rPr>
-        <w:t xml:space="preserve">3 – </w:t>
-      </w:r>
-      <w:proofErr w:type="gramStart"/>
-      <w:r>
-        <w:rPr>
-          <w:color w:val="000000"/>
-          <w:lang w:val="ru"/>
-        </w:rPr>
-        <w:t>продуктивный(</w:t>
-      </w:r>
-      <w:proofErr w:type="gramEnd"/>
-      <w:r>
-        <w:rPr>
-          <w:color w:val="000000"/>
-          <w:lang w:val="ru"/>
-        </w:rPr>
-        <w:t>планирование и самостоятельное выполнение деятельности, решение проблемных задач)</w:t>
+        <w:t>3 – продуктивный(планирование и самостоятельное выполнение деятельности, решение проблемных задач)</w:t>
       </w:r>
     </w:p>
     <w:p>
@@ -5515,6 +5359,63 @@
     </w:p>
     <w:p>
       <w:pPr>
+        <w:ind w:firstLine="709"/>
+        <w:jc w:val="both"/>
+      </w:pPr>
+      <w:r>
+        <w:t>В целях реализации компетентностного подхода при преподавании учебной дисциплины «</w:t>
+      </w:r>
+      <w:r>
+        <w:rPr>
+          <w:u w:val="single"/>
+        </w:rPr>
+        <w:t>#DISCIPLINE</w:t>
+      </w:r>
+      <w:r>
+        <w:t>» используются современные образовательные технологии: информационные технологии (компьютерные презентации), технологии развивающего обучения, технологии проблемного обучения (проблемное изложение, эвристическая беседа, исследовательский метод. В сочетании с самостоятельной работой обучающихся для формирования и развития общих компетенций применяются активные и интерактивные формы проведения занятий (групповая консультация, разбор конкретных ситуаций, групповая дискуссия).</w:t>
+      </w:r>
+    </w:p>
+    <w:p>
+      <w:pPr>
+        <w:ind w:firstLine="709"/>
+        <w:jc w:val="both"/>
+      </w:pPr>
+    </w:p>
+    <w:p>
+      <w:pPr>
+        <w:ind w:firstLine="709"/>
+        <w:jc w:val="both"/>
+      </w:pPr>
+      <w:r>
+        <w:t>Для проведения текущего контроля знаний и умений используется просмотр и оценка практических работ, выполненных обучающимися на занятиях в аудитории и выполненных самостоятельно во внеаудиторное время. Для проведения промежуточной аттестации используется устные, письменные или комбинированные способы оценки уровня достижения результатов освоения учебной дисциплины.</w:t>
+      </w:r>
+    </w:p>
+    <w:p>
+      <w:pPr>
+        <w:ind w:firstLine="709"/>
+        <w:jc w:val="both"/>
+      </w:pPr>
+    </w:p>
+    <w:p>
+      <w:pPr>
+        <w:ind w:firstLine="709"/>
+        <w:jc w:val="both"/>
+      </w:pPr>
+      <w:r>
+        <w:t xml:space="preserve">Основное содержание теоретической части излагается на лекционных занятиях, которые выполняют пять основных функций: информационную (сообщение новых знаний), развивающую (развитие познавательных процессов, памяти, мышления), воспитывающую (воспитание профессиональных и личностных качеств, формирование взглядов, убеждений, мировоззрения), стимулирующую (развитие познавательных и профессиональных интересов), координирующую (координация с другими видами занятий). Важной частью учебной дисциплины являются практические занятия и </w:t>
+      </w:r>
+      <w:r>
+        <w:lastRenderedPageBreak/>
+        <w:t>самостоятельная работа, рекомендации по проведению которых представлены в соответствующих методических рекомендациях, являющихся составной частью учебно-методической комплекса. Также закрепить теоретический материал, выработать навыки самостоятельной аналитической и практической работы и сформировать более глубокую систему знаний помогает знакомство с основной и дополнительной литературой по данной дисциплине.</w:t>
+      </w:r>
+    </w:p>
+    <w:p>
+      <w:pPr>
+        <w:jc w:val="both"/>
+      </w:pPr>
+    </w:p>
+    <w:p>
+      <w:pPr>
         <w:pStyle w:val="1"/>
         <w:tabs>
           <w:tab w:val="left" w:pos="916"/>
@@ -5537,20 +5438,14 @@
         <w:ind w:firstLine="709"/>
         <w:rPr>
           <w:b/>
-        </w:rPr>
-      </w:pPr>
-      <w:r>
-        <w:rPr>
-          <w:b/>
           <w:caps/>
         </w:rPr>
-        <w:t>2.3 М</w:t>
-      </w:r>
-      <w:r>
-        <w:rPr>
-          <w:b/>
-        </w:rPr>
-        <w:t>етодические рекомендации по организации изучения дисциплины</w:t>
+      </w:pPr>
+      <w:r>
+        <w:rPr>
+          <w:b/>
+        </w:rPr>
+        <w:t>3</w:t>
       </w:r>
       <w:r>
         <w:rPr>
@@ -5558,86 +5453,33 @@
         </w:rPr>
         <w:t xml:space="preserve"> </w:t>
       </w:r>
-    </w:p>
-    <w:p>
-      <w:pPr>
-        <w:ind w:firstLine="709"/>
-        <w:jc w:val="both"/>
-      </w:pPr>
-    </w:p>
-    <w:p>
-      <w:pPr>
-        <w:ind w:firstLine="709"/>
-        <w:jc w:val="both"/>
-      </w:pPr>
-      <w:r>
-        <w:t xml:space="preserve">В целях реализации </w:t>
-      </w:r>
-      <w:proofErr w:type="spellStart"/>
-      <w:r>
-        <w:t>компетентностного</w:t>
-      </w:r>
-      <w:proofErr w:type="spellEnd"/>
-      <w:r>
-        <w:t xml:space="preserve"> подхода при преподавании учебной дисциплины «</w:t>
-      </w:r>
-      <w:r>
-        <w:rPr>
-          <w:u w:val="single"/>
-        </w:rPr>
-        <w:t>#DISCIPLINE</w:t>
-      </w:r>
-      <w:r>
-        <w:t>» используются современные образовательные технологии: информационные технологии (компьютерные презентации), технологии развивающего обучения, технологии проб</w:t>
-      </w:r>
-      <w:bookmarkStart w:id="0" w:name="_GoBack"/>
-      <w:bookmarkEnd w:id="0"/>
-      <w:r>
-        <w:t>лемного обучения (проблемное изложение, эвристическая беседа, исследовательский метод. В сочетании с самостоятельной работой обучающихся для формирования и развития общих компетенций применяются активные и интерактивные формы проведения занятий (групповая консультация, разбор конкретных ситуаций, групповая дискуссия).</w:t>
-      </w:r>
-    </w:p>
-    <w:p>
-      <w:pPr>
-        <w:ind w:firstLine="709"/>
-        <w:jc w:val="both"/>
-      </w:pPr>
-    </w:p>
-    <w:p>
-      <w:pPr>
-        <w:ind w:firstLine="709"/>
-        <w:jc w:val="both"/>
-      </w:pPr>
-      <w:r>
-        <w:t>Для проведения текущего контроля знаний и умений используется просмотр и оценка практических работ, выполненных обучающимися на занятиях в аудитории и выполненных самостоятельно во внеаудиторное время. Для проведения промежуточной аттестации используется устные, письменные или комбинированные способы оценки уровня достижения результатов освоения учебной дисциплины.</w:t>
-      </w:r>
-    </w:p>
-    <w:p>
-      <w:pPr>
-        <w:ind w:firstLine="709"/>
-        <w:jc w:val="both"/>
-      </w:pPr>
-    </w:p>
-    <w:p>
-      <w:pPr>
-        <w:ind w:firstLine="709"/>
-        <w:jc w:val="both"/>
-      </w:pPr>
-      <w:r>
-        <w:t xml:space="preserve">Основное содержание теоретической части излагается на лекционных занятиях, которые выполняют пять основных функций: информационную (сообщение новых знаний), развивающую (развитие познавательных процессов, памяти, мышления), воспитывающую (воспитание профессиональных и личностных качеств, формирование взглядов, убеждений, мировоззрения), стимулирующую (развитие познавательных и </w:t>
-      </w:r>
-      <w:r>
-        <w:lastRenderedPageBreak/>
-        <w:t>профессиональных интересов), координирующую (координация с другими видами занятий). Важной частью учебной дисциплины являются практические занятия и самостоятельная работа, рекомендации по проведению которых представлены в соответствующих методических рекомендациях, являющихся составной частью учебно-методической комплекса. Также закрепить теоретический материал, выработать навыки самостоятельной аналитической и практической работы и сформировать более глубокую систему знаний помогает знакомство с основной и дополнительной литературой по данной дисциплине.</w:t>
-      </w:r>
-    </w:p>
-    <w:p>
-      <w:pPr>
-        <w:jc w:val="both"/>
-      </w:pPr>
-    </w:p>
-    <w:p>
-      <w:pPr>
-        <w:pStyle w:val="1"/>
+      <w:r>
+        <w:rPr>
+          <w:b/>
+        </w:rPr>
+        <w:t>У</w:t>
+      </w:r>
+      <w:r>
+        <w:rPr>
+          <w:b/>
+        </w:rPr>
+        <w:t xml:space="preserve">СЛОВИЯ РЕАЛИЗАЦИИ УЧЕБНОЙ </w:t>
+      </w:r>
+      <w:r>
+        <w:rPr>
+          <w:b/>
+        </w:rPr>
+        <w:t xml:space="preserve">ПРОГРАММЫ </w:t>
+      </w:r>
+      <w:r>
+        <w:rPr>
+          <w:b/>
+        </w:rPr>
+        <w:t>ДИСЦИПЛИНЫ</w:t>
+      </w:r>
+    </w:p>
+    <w:p>
+      <w:pPr>
         <w:tabs>
           <w:tab w:val="left" w:pos="916"/>
           <w:tab w:val="left" w:pos="1832"/>
@@ -5657,46 +5499,81 @@
           <w:tab w:val="left" w:pos="14656"/>
         </w:tabs>
         <w:ind w:firstLine="709"/>
-        <w:rPr>
-          <w:b/>
-          <w:caps/>
-        </w:rPr>
-      </w:pPr>
-      <w:r>
-        <w:rPr>
-          <w:b/>
-        </w:rPr>
-        <w:t>3</w:t>
-      </w:r>
-      <w:r>
-        <w:rPr>
-          <w:b/>
+        <w:jc w:val="both"/>
+        <w:rPr>
+          <w:b/>
+          <w:bCs/>
+        </w:rPr>
+      </w:pPr>
+      <w:r>
+        <w:rPr>
+          <w:b/>
+          <w:bCs/>
+        </w:rPr>
+        <w:t>3.1</w:t>
+      </w:r>
+      <w:r>
+        <w:rPr>
+          <w:b/>
+          <w:bCs/>
         </w:rPr>
         <w:t xml:space="preserve"> </w:t>
       </w:r>
       <w:r>
         <w:rPr>
           <w:b/>
-        </w:rPr>
-        <w:t>У</w:t>
-      </w:r>
-      <w:r>
-        <w:rPr>
-          <w:b/>
-        </w:rPr>
-        <w:t xml:space="preserve">СЛОВИЯ РЕАЛИЗАЦИИ УЧЕБНОЙ </w:t>
-      </w:r>
-      <w:r>
-        <w:rPr>
-          <w:b/>
-        </w:rPr>
-        <w:t xml:space="preserve">ПРОГРАММЫ </w:t>
-      </w:r>
-      <w:r>
-        <w:rPr>
-          <w:b/>
-        </w:rPr>
-        <w:t>ДИСЦИПЛИНЫ</w:t>
+          <w:bCs/>
+        </w:rPr>
+        <w:t xml:space="preserve">Требования к </w:t>
+      </w:r>
+      <w:r>
+        <w:rPr>
+          <w:b/>
+          <w:bCs/>
+        </w:rPr>
+        <w:t>м</w:t>
+      </w:r>
+      <w:r>
+        <w:rPr>
+          <w:b/>
+          <w:bCs/>
+        </w:rPr>
+        <w:t>атериально-техническо</w:t>
+      </w:r>
+      <w:r>
+        <w:rPr>
+          <w:b/>
+          <w:bCs/>
+        </w:rPr>
+        <w:t>му</w:t>
+      </w:r>
+      <w:r>
+        <w:rPr>
+          <w:b/>
+          <w:bCs/>
+        </w:rPr>
+        <w:t xml:space="preserve"> о</w:t>
+      </w:r>
+      <w:r>
+        <w:rPr>
+          <w:b/>
+          <w:bCs/>
+        </w:rPr>
+        <w:t>беспечени</w:t>
+      </w:r>
+      <w:r>
+        <w:rPr>
+          <w:b/>
+          <w:bCs/>
+        </w:rPr>
+        <w:t>ю</w:t>
+      </w:r>
+      <w:r>
+        <w:rPr>
+          <w:b/>
+          <w:bCs/>
+        </w:rPr>
+        <w:t xml:space="preserve"> дисциплины</w:t>
       </w:r>
     </w:p>
     <w:p>
@@ -5726,76 +5603,6 @@
           <w:bCs/>
         </w:rPr>
       </w:pPr>
-      <w:r>
-        <w:rPr>
-          <w:b/>
-          <w:bCs/>
-        </w:rPr>
-        <w:t>3.1</w:t>
-      </w:r>
-      <w:r>
-        <w:rPr>
-          <w:b/>
-          <w:bCs/>
-        </w:rPr>
-        <w:t xml:space="preserve"> </w:t>
-      </w:r>
-      <w:r>
-        <w:rPr>
-          <w:b/>
-          <w:bCs/>
-        </w:rPr>
-        <w:t xml:space="preserve">Требования к </w:t>
-      </w:r>
-      <w:r>
-        <w:rPr>
-          <w:b/>
-          <w:bCs/>
-        </w:rPr>
-        <w:t>м</w:t>
-      </w:r>
-      <w:r>
-        <w:rPr>
-          <w:b/>
-          <w:bCs/>
-        </w:rPr>
-        <w:t>атериально-техническо</w:t>
-      </w:r>
-      <w:r>
-        <w:rPr>
-          <w:b/>
-          <w:bCs/>
-        </w:rPr>
-        <w:t>му</w:t>
-      </w:r>
-      <w:r>
-        <w:rPr>
-          <w:b/>
-          <w:bCs/>
-        </w:rPr>
-        <w:t xml:space="preserve"> о</w:t>
-      </w:r>
-      <w:r>
-        <w:rPr>
-          <w:b/>
-          <w:bCs/>
-        </w:rPr>
-        <w:t>беспечени</w:t>
-      </w:r>
-      <w:r>
-        <w:rPr>
-          <w:b/>
-          <w:bCs/>
-        </w:rPr>
-        <w:t>ю</w:t>
-      </w:r>
-      <w:r>
-        <w:rPr>
-          <w:b/>
-          <w:bCs/>
-        </w:rPr>
-        <w:t xml:space="preserve"> дисциплины</w:t>
-      </w:r>
     </w:p>
     <w:p>
       <w:pPr>
@@ -5820,10 +5627,27 @@
         <w:ind w:firstLine="709"/>
         <w:jc w:val="both"/>
         <w:rPr>
-          <w:b/>
-          <w:bCs/>
-        </w:rPr>
-      </w:pPr>
+          <w:bCs/>
+        </w:rPr>
+      </w:pPr>
+      <w:r>
+        <w:rPr>
+          <w:bCs/>
+        </w:rPr>
+        <w:t>Реализация учебной дисциплины требует наличия</w:t>
+      </w:r>
+      <w:r>
+        <w:rPr>
+          <w:bCs/>
+        </w:rPr>
+        <w:t>:</w:t>
+      </w:r>
+      <w:r>
+        <w:rPr>
+          <w:bCs/>
+        </w:rPr>
+        <w:t xml:space="preserve"> </w:t>
+      </w:r>
     </w:p>
     <w:p>
       <w:pPr>
@@ -5855,19 +5679,21 @@
         <w:rPr>
           <w:bCs/>
         </w:rPr>
-        <w:t>Реализация учебной дисциплины требует наличия</w:t>
-      </w:r>
-      <w:r>
-        <w:rPr>
-          <w:bCs/>
-        </w:rPr>
-        <w:t>:</w:t>
-      </w:r>
-      <w:r>
-        <w:rPr>
-          <w:bCs/>
-        </w:rPr>
-        <w:t xml:space="preserve"> </w:t>
+        <w:t xml:space="preserve">учебного кабинета </w:t>
+      </w:r>
+      <w:r>
+        <w:rPr>
+          <w:bCs/>
+          <w:i/>
+        </w:rPr>
+        <w:t xml:space="preserve">………………………………………  </w:t>
+      </w:r>
+      <w:r>
+        <w:rPr>
+          <w:bCs/>
+          <w:i/>
+        </w:rPr>
+        <w:t>(указывается наименование);</w:t>
       </w:r>
     </w:p>
     <w:p>
@@ -5900,21 +5726,27 @@
         <w:rPr>
           <w:bCs/>
         </w:rPr>
-        <w:t xml:space="preserve">учебного кабинета </w:t>
+        <w:t xml:space="preserve">мастерских </w:t>
       </w:r>
       <w:r>
         <w:rPr>
           <w:bCs/>
           <w:i/>
         </w:rPr>
-        <w:t xml:space="preserve">………………………………………  </w:t>
+        <w:t>……………………………………………….</w:t>
       </w:r>
       <w:r>
         <w:rPr>
           <w:bCs/>
           <w:i/>
         </w:rPr>
-        <w:t>(указывается наименование);</w:t>
+        <w:t xml:space="preserve"> (указываются при наличии);</w:t>
+      </w:r>
+      <w:r>
+        <w:rPr>
+          <w:bCs/>
+        </w:rPr>
+        <w:t xml:space="preserve"> </w:t>
       </w:r>
     </w:p>
     <w:p>
@@ -5947,27 +5779,26 @@
         <w:rPr>
           <w:bCs/>
         </w:rPr>
-        <w:t xml:space="preserve">мастерских </w:t>
+        <w:t>лаб</w:t>
+      </w:r>
+      <w:r>
+        <w:rPr>
+          <w:bCs/>
+        </w:rPr>
+        <w:t>ораторий ……………………..…………………</w:t>
+      </w:r>
+      <w:r>
+        <w:rPr>
+          <w:bCs/>
+        </w:rPr>
+        <w:t xml:space="preserve"> (</w:t>
       </w:r>
       <w:r>
         <w:rPr>
           <w:bCs/>
           <w:i/>
         </w:rPr>
-        <w:t>……………………………………………….</w:t>
-      </w:r>
-      <w:r>
-        <w:rPr>
-          <w:bCs/>
-          <w:i/>
-        </w:rPr>
-        <w:t xml:space="preserve"> (указываются при наличии);</w:t>
-      </w:r>
-      <w:r>
-        <w:rPr>
-          <w:bCs/>
-        </w:rPr>
-        <w:t xml:space="preserve"> </w:t>
+        <w:t>указываются при наличии).</w:t>
       </w:r>
     </w:p>
     <w:p>
@@ -5996,45 +5827,6 @@
           <w:bCs/>
         </w:rPr>
       </w:pPr>
-      <w:r>
-        <w:rPr>
-          <w:bCs/>
-        </w:rPr>
-        <w:t>лаб</w:t>
-      </w:r>
-      <w:r>
-        <w:rPr>
-          <w:bCs/>
-        </w:rPr>
-        <w:t>ораторий ………………</w:t>
-      </w:r>
-      <w:proofErr w:type="gramStart"/>
-      <w:r>
-        <w:rPr>
-          <w:bCs/>
-        </w:rPr>
-        <w:t>…….</w:t>
-      </w:r>
-      <w:proofErr w:type="gramEnd"/>
-      <w:r>
-        <w:rPr>
-          <w:bCs/>
-        </w:rPr>
-        <w:t>.…………………</w:t>
-      </w:r>
-      <w:r>
-        <w:rPr>
-          <w:bCs/>
-        </w:rPr>
-        <w:t xml:space="preserve"> (</w:t>
-      </w:r>
-      <w:r>
-        <w:rPr>
-          <w:bCs/>
-          <w:i/>
-        </w:rPr>
-        <w:t>указываются при наличии).</w:t>
-      </w:r>
     </w:p>
     <w:p>
       <w:pPr>
@@ -6062,6 +5854,12 @@
           <w:bCs/>
         </w:rPr>
       </w:pPr>
+      <w:r>
+        <w:rPr>
+          <w:bCs/>
+        </w:rPr>
+        <w:t>Оборудование учебного кабинета: ……………………………………..........</w:t>
+      </w:r>
     </w:p>
     <w:p>
       <w:pPr>
@@ -6087,13 +5885,37 @@
         <w:jc w:val="both"/>
         <w:rPr>
           <w:bCs/>
-        </w:rPr>
-      </w:pPr>
-      <w:r>
-        <w:rPr>
-          <w:bCs/>
-        </w:rPr>
-        <w:t>Оборудование учебного кабинета: ……………………………………..........</w:t>
+          <w:i/>
+          <w:sz w:val="16"/>
+          <w:szCs w:val="16"/>
+        </w:rPr>
+      </w:pPr>
+      <w:r>
+        <w:rPr>
+          <w:bCs/>
+          <w:i/>
+          <w:sz w:val="16"/>
+          <w:szCs w:val="16"/>
+        </w:rPr>
+        <w:t xml:space="preserve">                                                                              </w:t>
+      </w:r>
+      <w:r>
+        <w:rPr>
+          <w:bCs/>
+          <w:i/>
+          <w:sz w:val="16"/>
+          <w:szCs w:val="16"/>
+        </w:rPr>
+        <w:t xml:space="preserve">                                                       </w:t>
+      </w:r>
+      <w:r>
+        <w:rPr>
+          <w:bCs/>
+          <w:i/>
+          <w:sz w:val="16"/>
+          <w:szCs w:val="16"/>
+        </w:rPr>
+        <w:t xml:space="preserve">    (наименование кабинета)</w:t>
       </w:r>
     </w:p>
     <w:p>
@@ -6120,37 +5942,13 @@
         <w:jc w:val="both"/>
         <w:rPr>
           <w:bCs/>
-          <w:i/>
-          <w:sz w:val="16"/>
-          <w:szCs w:val="16"/>
-        </w:rPr>
-      </w:pPr>
-      <w:r>
-        <w:rPr>
-          <w:bCs/>
-          <w:i/>
-          <w:sz w:val="16"/>
-          <w:szCs w:val="16"/>
-        </w:rPr>
-        <w:t xml:space="preserve">                                                                              </w:t>
-      </w:r>
-      <w:r>
-        <w:rPr>
-          <w:bCs/>
-          <w:i/>
-          <w:sz w:val="16"/>
-          <w:szCs w:val="16"/>
-        </w:rPr>
-        <w:t xml:space="preserve">                                                       </w:t>
-      </w:r>
-      <w:r>
-        <w:rPr>
-          <w:bCs/>
-          <w:i/>
-          <w:sz w:val="16"/>
-          <w:szCs w:val="16"/>
-        </w:rPr>
-        <w:t xml:space="preserve">    (наименование кабинета)</w:t>
+        </w:rPr>
+      </w:pPr>
+      <w:r>
+        <w:rPr>
+          <w:bCs/>
+        </w:rPr>
+        <w:t>Технические средства обучения: ……………………………</w:t>
       </w:r>
     </w:p>
     <w:p>
@@ -6183,7 +5981,7 @@
         <w:rPr>
           <w:bCs/>
         </w:rPr>
-        <w:t>Технические средства обучения: ……………………………</w:t>
+        <w:t>Учебно-наглядные пособия …………………………………</w:t>
       </w:r>
     </w:p>
     <w:p>
@@ -6216,7 +6014,32 @@
         <w:rPr>
           <w:bCs/>
         </w:rPr>
-        <w:t>Учебно-наглядные пособия …………………………………</w:t>
+        <w:t xml:space="preserve">Специализированная мебель </w:t>
+      </w:r>
+      <w:r>
+        <w:rPr>
+          <w:bCs/>
+        </w:rPr>
+        <w:t>(</w:t>
+      </w:r>
+      <w:r>
+        <w:rPr>
+          <w:bCs/>
+          <w:i/>
+        </w:rPr>
+        <w:t>столы, стулья, т.д.</w:t>
+      </w:r>
+      <w:r>
+        <w:rPr>
+          <w:bCs/>
+        </w:rPr>
+        <w:t>)</w:t>
+      </w:r>
+      <w:r>
+        <w:rPr>
+          <w:bCs/>
+        </w:rPr>
+        <w:t>…………………………</w:t>
       </w:r>
     </w:p>
     <w:p>
@@ -6245,52 +6068,6 @@
           <w:bCs/>
         </w:rPr>
       </w:pPr>
-      <w:r>
-        <w:rPr>
-          <w:bCs/>
-        </w:rPr>
-        <w:t xml:space="preserve">Специализированная мебель </w:t>
-      </w:r>
-      <w:r>
-        <w:rPr>
-          <w:bCs/>
-        </w:rPr>
-        <w:t>(</w:t>
-      </w:r>
-      <w:r>
-        <w:rPr>
-          <w:bCs/>
-          <w:i/>
-        </w:rPr>
-        <w:t xml:space="preserve">столы, стулья, </w:t>
-      </w:r>
-      <w:proofErr w:type="gramStart"/>
-      <w:r>
-        <w:rPr>
-          <w:bCs/>
-          <w:i/>
-        </w:rPr>
-        <w:t>т.д.</w:t>
-      </w:r>
-      <w:r>
-        <w:rPr>
-          <w:bCs/>
-        </w:rPr>
-        <w:t>)</w:t>
-      </w:r>
-      <w:r>
-        <w:rPr>
-          <w:bCs/>
-        </w:rPr>
-        <w:t>…</w:t>
-      </w:r>
-      <w:proofErr w:type="gramEnd"/>
-      <w:r>
-        <w:rPr>
-          <w:bCs/>
-        </w:rPr>
-        <w:t>………………………</w:t>
-      </w:r>
     </w:p>
     <w:p>
       <w:pPr>
@@ -6318,6 +6095,24 @@
           <w:bCs/>
         </w:rPr>
       </w:pPr>
+      <w:r>
+        <w:rPr>
+          <w:bCs/>
+        </w:rPr>
+        <w:t>Оборудование мастерской и рабочих мест мастерской: ………………</w:t>
+      </w:r>
+      <w:r>
+        <w:rPr>
+          <w:bCs/>
+        </w:rPr>
+        <w:t>……</w:t>
+      </w:r>
+      <w:r>
+        <w:rPr>
+          <w:bCs/>
+        </w:rPr>
+        <w:t>.</w:t>
+      </w:r>
     </w:p>
     <w:p>
       <w:pPr>
@@ -6343,25 +6138,61 @@
         <w:jc w:val="both"/>
         <w:rPr>
           <w:bCs/>
-        </w:rPr>
-      </w:pPr>
-      <w:r>
-        <w:rPr>
-          <w:bCs/>
-        </w:rPr>
-        <w:t>Оборудование мастерской и рабочих мест мастерской: ………………</w:t>
-      </w:r>
-      <w:r>
-        <w:rPr>
-          <w:bCs/>
-        </w:rPr>
-        <w:t>……</w:t>
-      </w:r>
-      <w:r>
-        <w:rPr>
-          <w:bCs/>
-        </w:rPr>
-        <w:t>.</w:t>
+          <w:i/>
+          <w:sz w:val="16"/>
+          <w:szCs w:val="16"/>
+        </w:rPr>
+      </w:pPr>
+      <w:r>
+        <w:rPr>
+          <w:bCs/>
+        </w:rPr>
+        <w:tab/>
+      </w:r>
+      <w:r>
+        <w:rPr>
+          <w:bCs/>
+        </w:rPr>
+        <w:tab/>
+      </w:r>
+      <w:r>
+        <w:rPr>
+          <w:bCs/>
+        </w:rPr>
+        <w:tab/>
+      </w:r>
+      <w:r>
+        <w:rPr>
+          <w:bCs/>
+        </w:rPr>
+        <w:tab/>
+      </w:r>
+      <w:r>
+        <w:rPr>
+          <w:bCs/>
+        </w:rPr>
+        <w:tab/>
+      </w:r>
+      <w:r>
+        <w:rPr>
+          <w:bCs/>
+        </w:rPr>
+        <w:tab/>
+      </w:r>
+      <w:r>
+        <w:rPr>
+          <w:bCs/>
+        </w:rPr>
+        <w:tab/>
+      </w:r>
+      <w:r>
+        <w:rPr>
+          <w:bCs/>
+          <w:i/>
+          <w:sz w:val="16"/>
+          <w:szCs w:val="16"/>
+        </w:rPr>
+        <w:t xml:space="preserve"> наименование мастерской</w:t>
       </w:r>
     </w:p>
     <w:p>
@@ -6388,61 +6219,13 @@
         <w:jc w:val="both"/>
         <w:rPr>
           <w:bCs/>
-          <w:i/>
-          <w:sz w:val="16"/>
-          <w:szCs w:val="16"/>
-        </w:rPr>
-      </w:pPr>
-      <w:r>
-        <w:rPr>
-          <w:bCs/>
-        </w:rPr>
-        <w:tab/>
-      </w:r>
-      <w:r>
-        <w:rPr>
-          <w:bCs/>
-        </w:rPr>
-        <w:tab/>
-      </w:r>
-      <w:r>
-        <w:rPr>
-          <w:bCs/>
-        </w:rPr>
-        <w:tab/>
-      </w:r>
-      <w:r>
-        <w:rPr>
-          <w:bCs/>
-        </w:rPr>
-        <w:tab/>
-      </w:r>
-      <w:r>
-        <w:rPr>
-          <w:bCs/>
-        </w:rPr>
-        <w:tab/>
-      </w:r>
-      <w:r>
-        <w:rPr>
-          <w:bCs/>
-        </w:rPr>
-        <w:tab/>
-      </w:r>
-      <w:r>
-        <w:rPr>
-          <w:bCs/>
-        </w:rPr>
-        <w:tab/>
-      </w:r>
-      <w:r>
-        <w:rPr>
-          <w:bCs/>
-          <w:i/>
-          <w:sz w:val="16"/>
-          <w:szCs w:val="16"/>
-        </w:rPr>
-        <w:t xml:space="preserve"> наименование мастерской</w:t>
+        </w:rPr>
+      </w:pPr>
+      <w:r>
+        <w:rPr>
+          <w:bCs/>
+        </w:rPr>
+        <w:t>Технические средства обучения: ……………………………</w:t>
       </w:r>
     </w:p>
     <w:p>
@@ -6475,7 +6258,7 @@
         <w:rPr>
           <w:bCs/>
         </w:rPr>
-        <w:t>Технические средства обучения: ……………………………</w:t>
+        <w:t>Учебно-наглядные пособия …………………………………</w:t>
       </w:r>
     </w:p>
     <w:p>
@@ -6508,7 +6291,7 @@
         <w:rPr>
           <w:bCs/>
         </w:rPr>
-        <w:t>Учебно-наглядные пособия …………………………………</w:t>
+        <w:t>Специализированная мебель ……………………………….</w:t>
       </w:r>
     </w:p>
     <w:p>
@@ -6535,13 +6318,124 @@
         <w:jc w:val="both"/>
         <w:rPr>
           <w:bCs/>
-        </w:rPr>
-      </w:pPr>
-      <w:r>
-        <w:rPr>
-          <w:bCs/>
-        </w:rPr>
-        <w:t>Специализированная мебель ……………………………….</w:t>
+          <w:i/>
+        </w:rPr>
+      </w:pPr>
+      <w:r>
+        <w:rPr>
+          <w:bCs/>
+          <w:i/>
+        </w:rPr>
+        <w:tab/>
+      </w:r>
+      <w:r>
+        <w:rPr>
+          <w:bCs/>
+          <w:i/>
+        </w:rPr>
+        <w:tab/>
+      </w:r>
+      <w:r>
+        <w:rPr>
+          <w:bCs/>
+          <w:i/>
+        </w:rPr>
+        <w:tab/>
+      </w:r>
+      <w:r>
+        <w:rPr>
+          <w:bCs/>
+          <w:i/>
+        </w:rPr>
+        <w:tab/>
+      </w:r>
+      <w:r>
+        <w:rPr>
+          <w:bCs/>
+          <w:i/>
+        </w:rPr>
+        <w:tab/>
+      </w:r>
+      <w:r>
+        <w:rPr>
+          <w:bCs/>
+          <w:i/>
+        </w:rPr>
+        <w:tab/>
+      </w:r>
+    </w:p>
+    <w:p>
+      <w:pPr>
+        <w:ind w:firstLine="709"/>
+        <w:rPr>
+          <w:bCs/>
+        </w:rPr>
+      </w:pPr>
+      <w:r>
+        <w:rPr>
+          <w:bCs/>
+        </w:rPr>
+        <w:t xml:space="preserve">Оборудование </w:t>
+      </w:r>
+      <w:r>
+        <w:t xml:space="preserve">лаборатории </w:t>
+      </w:r>
+      <w:r>
+        <w:rPr>
+          <w:bCs/>
+        </w:rPr>
+        <w:t>и рабочих мест лаборатории: …………………….</w:t>
+      </w:r>
+    </w:p>
+    <w:p>
+      <w:pPr>
+        <w:ind w:firstLine="709"/>
+        <w:rPr>
+          <w:bCs/>
+          <w:i/>
+          <w:sz w:val="16"/>
+          <w:szCs w:val="16"/>
+        </w:rPr>
+      </w:pPr>
+      <w:r>
+        <w:rPr>
+          <w:bCs/>
+        </w:rPr>
+        <w:tab/>
+      </w:r>
+      <w:r>
+        <w:rPr>
+          <w:bCs/>
+        </w:rPr>
+        <w:tab/>
+      </w:r>
+      <w:r>
+        <w:rPr>
+          <w:bCs/>
+        </w:rPr>
+        <w:tab/>
+      </w:r>
+      <w:r>
+        <w:rPr>
+          <w:bCs/>
+        </w:rPr>
+        <w:tab/>
+        <w:t xml:space="preserve">                                                 </w:t>
+      </w:r>
+      <w:r>
+        <w:rPr>
+          <w:bCs/>
+        </w:rPr>
+        <w:t xml:space="preserve"> </w:t>
+      </w:r>
+      <w:r>
+        <w:rPr>
+          <w:bCs/>
+          <w:i/>
+          <w:sz w:val="16"/>
+          <w:szCs w:val="16"/>
+        </w:rPr>
+        <w:t>наименование лаборатории</w:t>
       </w:r>
     </w:p>
     <w:p>
@@ -6568,124 +6462,13 @@
         <w:jc w:val="both"/>
         <w:rPr>
           <w:bCs/>
-          <w:i/>
-        </w:rPr>
-      </w:pPr>
-      <w:r>
-        <w:rPr>
-          <w:bCs/>
-          <w:i/>
-        </w:rPr>
-        <w:tab/>
-      </w:r>
-      <w:r>
-        <w:rPr>
-          <w:bCs/>
-          <w:i/>
-        </w:rPr>
-        <w:tab/>
-      </w:r>
-      <w:r>
-        <w:rPr>
-          <w:bCs/>
-          <w:i/>
-        </w:rPr>
-        <w:tab/>
-      </w:r>
-      <w:r>
-        <w:rPr>
-          <w:bCs/>
-          <w:i/>
-        </w:rPr>
-        <w:tab/>
-      </w:r>
-      <w:r>
-        <w:rPr>
-          <w:bCs/>
-          <w:i/>
-        </w:rPr>
-        <w:tab/>
-      </w:r>
-      <w:r>
-        <w:rPr>
-          <w:bCs/>
-          <w:i/>
-        </w:rPr>
-        <w:tab/>
-      </w:r>
-    </w:p>
-    <w:p>
-      <w:pPr>
-        <w:ind w:firstLine="709"/>
-        <w:rPr>
-          <w:bCs/>
-        </w:rPr>
-      </w:pPr>
-      <w:r>
-        <w:rPr>
-          <w:bCs/>
-        </w:rPr>
-        <w:t xml:space="preserve">Оборудование </w:t>
-      </w:r>
-      <w:r>
-        <w:t xml:space="preserve">лаборатории </w:t>
-      </w:r>
-      <w:r>
-        <w:rPr>
-          <w:bCs/>
-        </w:rPr>
-        <w:t>и рабочих мест лаборатории: …………………….</w:t>
-      </w:r>
-    </w:p>
-    <w:p>
-      <w:pPr>
-        <w:ind w:firstLine="709"/>
-        <w:rPr>
-          <w:bCs/>
-          <w:i/>
-          <w:sz w:val="16"/>
-          <w:szCs w:val="16"/>
-        </w:rPr>
-      </w:pPr>
-      <w:r>
-        <w:rPr>
-          <w:bCs/>
-        </w:rPr>
-        <w:tab/>
-      </w:r>
-      <w:r>
-        <w:rPr>
-          <w:bCs/>
-        </w:rPr>
-        <w:tab/>
-      </w:r>
-      <w:r>
-        <w:rPr>
-          <w:bCs/>
-        </w:rPr>
-        <w:tab/>
-      </w:r>
-      <w:r>
-        <w:rPr>
-          <w:bCs/>
-        </w:rPr>
-        <w:tab/>
-        <w:t xml:space="preserve">                                                 </w:t>
-      </w:r>
-      <w:r>
-        <w:rPr>
-          <w:bCs/>
-        </w:rPr>
-        <w:t xml:space="preserve"> </w:t>
-      </w:r>
-      <w:r>
-        <w:rPr>
-          <w:bCs/>
-          <w:i/>
-          <w:sz w:val="16"/>
-          <w:szCs w:val="16"/>
-        </w:rPr>
-        <w:t>наименование лаборатории</w:t>
+        </w:rPr>
+      </w:pPr>
+      <w:r>
+        <w:rPr>
+          <w:bCs/>
+        </w:rPr>
+        <w:t>Технические средства обучения: ……………………………</w:t>
       </w:r>
     </w:p>
     <w:p>
@@ -6718,7 +6501,7 @@
         <w:rPr>
           <w:bCs/>
         </w:rPr>
-        <w:t>Технические средства обучения: ……………………………</w:t>
+        <w:t>Учебно-наглядные пособия …………………………………</w:t>
       </w:r>
     </w:p>
     <w:p>
@@ -6741,17 +6524,17 @@
           <w:tab w:val="left" w:pos="13740"/>
           <w:tab w:val="left" w:pos="14656"/>
         </w:tabs>
-        <w:ind w:firstLine="709"/>
-        <w:jc w:val="both"/>
-        <w:rPr>
-          <w:bCs/>
-        </w:rPr>
-      </w:pPr>
-      <w:r>
-        <w:rPr>
-          <w:bCs/>
-        </w:rPr>
-        <w:t>Учебно-наглядные пособия …………………………………</w:t>
+        <w:ind w:firstLine="540"/>
+        <w:jc w:val="both"/>
+        <w:rPr>
+          <w:bCs/>
+        </w:rPr>
+      </w:pPr>
+      <w:r>
+        <w:rPr>
+          <w:bCs/>
+        </w:rPr>
+        <w:t>Специализированная мебель ……………………………….</w:t>
       </w:r>
     </w:p>
     <w:p>
@@ -6774,18 +6557,8 @@
           <w:tab w:val="left" w:pos="13740"/>
           <w:tab w:val="left" w:pos="14656"/>
         </w:tabs>
-        <w:ind w:firstLine="540"/>
-        <w:jc w:val="both"/>
-        <w:rPr>
-          <w:bCs/>
-        </w:rPr>
-      </w:pPr>
-      <w:r>
-        <w:rPr>
-          <w:bCs/>
-        </w:rPr>
-        <w:t>Специализированная мебель ……………………………….</w:t>
-      </w:r>
+        <w:jc w:val="both"/>
+      </w:pPr>
     </w:p>
     <w:p>
       <w:pPr>
@@ -6807,8 +6580,79 @@
           <w:tab w:val="left" w:pos="13740"/>
           <w:tab w:val="left" w:pos="14656"/>
         </w:tabs>
-        <w:jc w:val="both"/>
-      </w:pPr>
+        <w:ind w:firstLine="709"/>
+        <w:jc w:val="both"/>
+        <w:rPr>
+          <w:bCs/>
+        </w:rPr>
+      </w:pPr>
+    </w:p>
+    <w:p>
+      <w:pPr>
+        <w:keepNext/>
+        <w:ind w:firstLine="709"/>
+        <w:outlineLvl w:val="1"/>
+        <w:rPr>
+          <w:b/>
+          <w:bCs/>
+          <w:iCs/>
+          <w:lang w:eastAsia="x-none"/>
+        </w:rPr>
+      </w:pPr>
+      <w:r>
+        <w:rPr>
+          <w:b/>
+          <w:bCs/>
+          <w:iCs/>
+          <w:lang w:val="x-none" w:eastAsia="x-none"/>
+        </w:rPr>
+        <w:t xml:space="preserve">3.2 </w:t>
+      </w:r>
+      <w:r>
+        <w:rPr>
+          <w:b/>
+          <w:bCs/>
+          <w:iCs/>
+          <w:lang w:eastAsia="x-none"/>
+        </w:rPr>
+        <w:t>Учебно-методическое</w:t>
+      </w:r>
+      <w:r>
+        <w:rPr>
+          <w:b/>
+          <w:bCs/>
+          <w:iCs/>
+          <w:lang w:val="x-none" w:eastAsia="x-none"/>
+        </w:rPr>
+        <w:t xml:space="preserve"> </w:t>
+      </w:r>
+      <w:r>
+        <w:rPr>
+          <w:b/>
+          <w:bCs/>
+          <w:iCs/>
+          <w:lang w:eastAsia="x-none"/>
+        </w:rPr>
+        <w:t xml:space="preserve">и информационное </w:t>
+      </w:r>
+      <w:r>
+        <w:rPr>
+          <w:b/>
+          <w:bCs/>
+          <w:iCs/>
+          <w:lang w:val="x-none" w:eastAsia="x-none"/>
+        </w:rPr>
+        <w:t xml:space="preserve">обеспечение </w:t>
+      </w:r>
+      <w:r>
+        <w:rPr>
+          <w:b/>
+          <w:bCs/>
+          <w:iCs/>
+          <w:lang w:eastAsia="x-none"/>
+        </w:rPr>
+        <w:t>дисциплины</w:t>
+      </w:r>
     </w:p>
     <w:p>
       <w:pPr>
@@ -6839,73 +6683,6 @@
     </w:p>
     <w:p>
       <w:pPr>
-        <w:keepNext/>
-        <w:ind w:firstLine="709"/>
-        <w:outlineLvl w:val="1"/>
-        <w:rPr>
-          <w:b/>
-          <w:bCs/>
-          <w:iCs/>
-          <w:lang w:eastAsia="x-none"/>
-        </w:rPr>
-      </w:pPr>
-      <w:r>
-        <w:rPr>
-          <w:b/>
-          <w:bCs/>
-          <w:iCs/>
-          <w:lang w:val="x-none" w:eastAsia="x-none"/>
-        </w:rPr>
-        <w:t xml:space="preserve">3.2 </w:t>
-      </w:r>
-      <w:r>
-        <w:rPr>
-          <w:b/>
-          <w:bCs/>
-          <w:iCs/>
-          <w:lang w:eastAsia="x-none"/>
-        </w:rPr>
-        <w:t>Учебно-методическое</w:t>
-      </w:r>
-      <w:r>
-        <w:rPr>
-          <w:b/>
-          <w:bCs/>
-          <w:iCs/>
-          <w:lang w:val="x-none" w:eastAsia="x-none"/>
-        </w:rPr>
-        <w:t xml:space="preserve"> </w:t>
-      </w:r>
-      <w:r>
-        <w:rPr>
-          <w:b/>
-          <w:bCs/>
-          <w:iCs/>
-          <w:lang w:eastAsia="x-none"/>
-        </w:rPr>
-        <w:t xml:space="preserve">и информационное </w:t>
-      </w:r>
-      <w:r>
-        <w:rPr>
-          <w:b/>
-          <w:bCs/>
-          <w:iCs/>
-          <w:lang w:val="x-none" w:eastAsia="x-none"/>
-        </w:rPr>
-        <w:t xml:space="preserve">обеспечение </w:t>
-      </w:r>
-      <w:r>
-        <w:rPr>
-          <w:b/>
-          <w:bCs/>
-          <w:iCs/>
-          <w:lang w:eastAsia="x-none"/>
-        </w:rPr>
-        <w:t>дисциплины</w:t>
-      </w:r>
-    </w:p>
-    <w:p>
-      <w:pPr>
         <w:tabs>
           <w:tab w:val="left" w:pos="916"/>
           <w:tab w:val="left" w:pos="1832"/>
@@ -6928,8 +6705,18 @@
         <w:jc w:val="both"/>
         <w:rPr>
           <w:bCs/>
-        </w:rPr>
-      </w:pPr>
+          <w:lang w:val="en-US"/>
+        </w:rPr>
+      </w:pPr>
+      <w:r>
+        <w:rPr>
+          <w:bCs/>
+          <w:lang w:val="en-US"/>
+        </w:rPr>
+        <w:t>#SOURCES</w:t>
+      </w:r>
+      <w:bookmarkStart w:id="0" w:name="_GoBack"/>
+      <w:bookmarkEnd w:id="0"/>
     </w:p>
     <w:p>
       <w:pPr>
@@ -7256,7 +7043,6 @@
         <w:jc w:val="both"/>
       </w:pPr>
       <w:r>
-        <w:lastRenderedPageBreak/>
         <w:t>Таблица 4 –</w:t>
       </w:r>
       <w:r>
@@ -7335,6 +7121,7 @@
                 <w:b/>
                 <w:bCs/>
               </w:rPr>
+              <w:lastRenderedPageBreak/>
               <w:t>Результаты обучения</w:t>
             </w:r>
           </w:p>
@@ -8208,7 +7995,6 @@
               <w:rPr>
                 <w:bCs/>
               </w:rPr>
-              <w:lastRenderedPageBreak/>
               <w:t>Логичность и последовательность в изложении информации</w:t>
             </w:r>
           </w:p>
@@ -8980,7 +8766,7 @@
         <w:rStyle w:val="af1"/>
         <w:noProof/>
       </w:rPr>
-      <w:t>8</w:t>
+      <w:t>6</w:t>
     </w:r>
     <w:r>
       <w:rPr>
@@ -10627,7 +10413,7 @@
 </file>
 
 <file path=customXml/itemProps1.xml><?xml version="1.0" encoding="utf-8"?>
-<ds:datastoreItem xmlns:ds="http://schemas.openxmlformats.org/officeDocument/2006/customXml" ds:itemID="{1CC3C9CC-B013-4344-8417-688901442EEC}">
+<ds:datastoreItem xmlns:ds="http://schemas.openxmlformats.org/officeDocument/2006/customXml" ds:itemID="{A65C9C68-0CCC-4135-937C-E9DDFDE6C058}">
   <ds:schemaRefs>
     <ds:schemaRef ds:uri="http://schemas.openxmlformats.org/officeDocument/2006/bibliography"/>
   </ds:schemaRefs>

</xml_diff>